<commit_message>
updates on processing FIN001-report-checkpoint. Missing pychk date
</commit_message>
<xml_diff>
--- a/Documents/RFL Master File Update Process_10.2.2025.docx
+++ b/Documents/RFL Master File Update Process_10.2.2025.docx
@@ -118,13 +118,7 @@
         <w:t xml:space="preserve"> the</w:t>
       </w:r>
       <w:r>
-        <w:t xml:space="preserve"> Paid Leaves to </w:t>
-      </w:r>
-      <w:r>
-        <w:rPr>
-          <w:highlight w:val="yellow"/>
-        </w:rPr>
-        <w:t>Paid Leave Tab</w:t>
+        <w:t xml:space="preserve"> Paid Leaves to Paid Leave Tab</w:t>
       </w:r>
       <w:r>
         <w:t xml:space="preserve"> (Pay Status Column)</w:t>
@@ -157,16 +151,7 @@
         <w:t xml:space="preserve"> the</w:t>
       </w:r>
       <w:r>
-        <w:t xml:space="preserve"> Terminated, Retired, and Deceased to the </w:t>
-      </w:r>
-      <w:r>
-        <w:rPr>
-          <w:highlight w:val="yellow"/>
-        </w:rPr>
-        <w:t>Inactive Master tab</w:t>
-      </w:r>
-      <w:r>
-        <w:t xml:space="preserve"> (Payroll Status Column)</w:t>
+        <w:t xml:space="preserve"> Terminated, Retired, and Deceased to the Inactive Master tab (Payroll Status Column)</w:t>
       </w:r>
     </w:p>
     <w:p>
@@ -204,13 +189,7 @@
       </w:r>
       <w:proofErr w:type="spellEnd"/>
       <w:r>
-        <w:t xml:space="preserve"> 1’ column to the </w:t>
-      </w:r>
-      <w:r>
-        <w:rPr>
-          <w:highlight w:val="yellow"/>
-        </w:rPr>
-        <w:t>G &amp; N Elg 1 tab</w:t>
+        <w:t xml:space="preserve"> 1’ column to the G &amp; N Elg 1 tab</w:t>
       </w:r>
     </w:p>
     <w:p>
@@ -303,7 +282,10 @@
         <w:t>Paid leaves</w:t>
       </w:r>
       <w:r>
-        <w:t xml:space="preserve"> (Pay Status Column)</w:t>
+        <w:t xml:space="preserve"> </w:t>
+      </w:r>
+      <w:r>
+        <w:t>(Pay Status Column)</w:t>
       </w:r>
     </w:p>
     <w:p>
@@ -315,7 +297,10 @@
         </w:numPr>
       </w:pPr>
       <w:r>
-        <w:t>Terminated, Retired, Deceased (Payroll Status Column)</w:t>
+        <w:t xml:space="preserve">Terminated, Retired, Deceased </w:t>
+      </w:r>
+      <w:r>
+        <w:t>(Payroll Status Column)</w:t>
       </w:r>
     </w:p>
     <w:p>
@@ -359,13 +344,7 @@
         </w:numPr>
       </w:pPr>
       <w:r>
-        <w:t xml:space="preserve">Move future-dated RFL rows to </w:t>
-      </w:r>
-      <w:r>
-        <w:rPr>
-          <w:highlight w:val="yellow"/>
-        </w:rPr>
-        <w:t>Future Dated Tab</w:t>
+        <w:t>Move future-dated RFL rows to Future Dated Tab</w:t>
       </w:r>
     </w:p>
     <w:p>
@@ -516,24 +495,6 @@
       </w:pPr>
       <w:r>
         <w:t>Close the Fin284 report used to update the RFL Mast File</w:t>
-      </w:r>
-    </w:p>
-    <w:p>
-      <w:pPr>
-        <w:pStyle w:val="ListParagraph"/>
-        <w:numPr>
-          <w:ilvl w:val="0"/>
-          <w:numId w:val="2"/>
-        </w:numPr>
-        <w:rPr>
-          <w:highlight w:val="yellow"/>
-        </w:rPr>
-      </w:pPr>
-      <w:r>
-        <w:rPr>
-          <w:highlight w:val="yellow"/>
-        </w:rPr>
-        <w:t>Active tab</w:t>
       </w:r>
     </w:p>
     <w:p/>

</xml_diff>